<commit_message>
done lab2 slot 9
</commit_message>
<xml_diff>
--- a/slot9/ex1_Proptype/ex1_vidu4/Kết quả.docx
+++ b/slot9/ex1_Proptype/ex1_vidu4/Kết quả.docx
@@ -22,7 +22,18 @@
           <w:lang w:val="vi-VN"/>
         </w:rPr>
         <w:br/>
-        <w:t>- Ví dụ 1:</w:t>
+      </w:r>
+      <w:r>
+        <w:rPr>
+          <w:lang w:val="vi-VN"/>
+        </w:rPr>
+        <w:t xml:space="preserve">- </w:t>
+      </w:r>
+      <w:r>
+        <w:rPr>
+          <w:lang w:val="vi-VN"/>
+        </w:rPr>
+        <w:t>Ví dụ 1:</w:t>
       </w:r>
     </w:p>
     <w:p>
@@ -80,15 +91,22 @@
     </w:p>
     <w:p>
       <w:pPr>
-        <w:pStyle w:val="ListParagraph"/>
-        <w:numPr>
-          <w:ilvl w:val="0"/>
-          <w:numId w:val="1"/>
-        </w:numPr>
         <w:rPr>
           <w:lang w:val="vi-VN"/>
         </w:rPr>
       </w:pPr>
+      <w:r>
+        <w:rPr>
+          <w:lang w:val="vi-VN"/>
+        </w:rPr>
+        <w:t>-</w:t>
+      </w:r>
+      <w:r>
+        <w:rPr>
+          <w:lang w:val="vi-VN"/>
+        </w:rPr>
+        <w:t xml:space="preserve"> </w:t>
+      </w:r>
       <w:r>
         <w:rPr>
           <w:lang w:val="vi-VN"/>
@@ -344,6 +362,118 @@
 <file path=word/numbering.xml><?xml version="1.0" encoding="utf-8"?>
 <w:numbering xmlns:wpc="http://schemas.microsoft.com/office/word/2010/wordprocessingCanvas" xmlns:cx="http://schemas.microsoft.com/office/drawing/2014/chartex" xmlns:cx1="http://schemas.microsoft.com/office/drawing/2015/9/8/chartex" xmlns:cx2="http://schemas.microsoft.com/office/drawing/2015/10/21/chartex" xmlns:cx3="http://schemas.microsoft.com/office/drawing/2016/5/9/chartex" xmlns:cx4="http://schemas.microsoft.com/office/drawing/2016/5/10/chartex" xmlns:cx5="http://schemas.microsoft.com/office/drawing/2016/5/11/chartex" xmlns:cx6="http://schemas.microsoft.com/office/drawing/2016/5/12/chartex" xmlns:cx7="http://schemas.microsoft.com/office/drawing/2016/5/13/chartex" xmlns:cx8="http://schemas.microsoft.com/office/drawing/2016/5/14/chartex" xmlns:mc="http://schemas.openxmlformats.org/markup-compatibility/2006" xmlns:aink="http://schemas.microsoft.com/office/drawing/2016/ink" xmlns:am3d="http://schemas.microsoft.com/office/drawing/2017/model3d" xmlns:o="urn:schemas-microsoft-com:office:office" xmlns:oel="http://schemas.microsoft.com/office/2019/extlst" xmlns:r="http://schemas.openxmlformats.org/officeDocument/2006/relationships" xmlns:m="http://schemas.openxmlformats.org/officeDocument/2006/math" xmlns:v="urn:schemas-microsoft-com:vml" xmlns:wp14="http://schemas.microsoft.com/office/word/2010/wordprocessingDrawing" xmlns:wp="http://schemas.openxmlformats.org/drawingml/2006/wordprocessingDrawing" xmlns:w10="urn:schemas-microsoft-com:office:word" xmlns:w="http://schemas.openxmlformats.org/wordprocessingml/2006/main" xmlns:w14="http://schemas.microsoft.com/office/word/2010/wordml" xmlns:w15="http://schemas.microsoft.com/office/word/2012/wordml" xmlns:w16cex="http://schemas.microsoft.com/office/word/2018/wordml/cex" xmlns:w16cid="http://schemas.microsoft.com/office/word/2016/wordml/cid" xmlns:w16="http://schemas.microsoft.com/office/word/2018/wordml" xmlns:w16du="http://schemas.microsoft.com/office/word/2023/wordml/word16du" xmlns:w16sdtdh="http://schemas.microsoft.com/office/word/2020/wordml/sdtdatahash" xmlns:w16sdtfl="http://schemas.microsoft.com/office/word/2024/wordml/sdtformatlock" xmlns:w16se="http://schemas.microsoft.com/office/word/2015/wordml/symex" xmlns:wpg="http://schemas.microsoft.com/office/word/2010/wordprocessingGroup" xmlns:wpi="http://schemas.microsoft.com/office/word/2010/wordprocessingInk" xmlns:wne="http://schemas.microsoft.com/office/word/2006/wordml" xmlns:wps="http://schemas.microsoft.com/office/word/2010/wordprocessingShape" mc:Ignorable="w14 w15 w16se w16cid w16 w16cex w16sdtdh w16sdtfl w16du wp14">
   <w:abstractNum w:abstractNumId="0" w15:restartNumberingAfterBreak="0">
+    <w:nsid w:val="238D1507"/>
+    <w:multiLevelType w:val="hybridMultilevel"/>
+    <w:tmpl w:val="DF0C6FA0"/>
+    <w:lvl w:ilvl="0" w:tplc="1D98CF6C">
+      <w:numFmt w:val="bullet"/>
+      <w:lvlText w:val="-"/>
+      <w:lvlJc w:val="left"/>
+      <w:pPr>
+        <w:ind w:left="720" w:hanging="360"/>
+      </w:pPr>
+      <w:rPr>
+        <w:rFonts w:ascii="Calibri" w:eastAsiaTheme="minorHAnsi" w:hAnsi="Calibri" w:cs="Calibri" w:hint="default"/>
+      </w:rPr>
+    </w:lvl>
+    <w:lvl w:ilvl="1" w:tplc="04090003" w:tentative="1">
+      <w:start w:val="1"/>
+      <w:numFmt w:val="bullet"/>
+      <w:lvlText w:val="o"/>
+      <w:lvlJc w:val="left"/>
+      <w:pPr>
+        <w:ind w:left="1440" w:hanging="360"/>
+      </w:pPr>
+      <w:rPr>
+        <w:rFonts w:ascii="Courier New" w:hAnsi="Courier New" w:cs="Courier New" w:hint="default"/>
+      </w:rPr>
+    </w:lvl>
+    <w:lvl w:ilvl="2" w:tplc="04090005" w:tentative="1">
+      <w:start w:val="1"/>
+      <w:numFmt w:val="bullet"/>
+      <w:lvlText w:val=""/>
+      <w:lvlJc w:val="left"/>
+      <w:pPr>
+        <w:ind w:left="2160" w:hanging="360"/>
+      </w:pPr>
+      <w:rPr>
+        <w:rFonts w:ascii="Wingdings" w:hAnsi="Wingdings" w:hint="default"/>
+      </w:rPr>
+    </w:lvl>
+    <w:lvl w:ilvl="3" w:tplc="04090001" w:tentative="1">
+      <w:start w:val="1"/>
+      <w:numFmt w:val="bullet"/>
+      <w:lvlText w:val=""/>
+      <w:lvlJc w:val="left"/>
+      <w:pPr>
+        <w:ind w:left="2880" w:hanging="360"/>
+      </w:pPr>
+      <w:rPr>
+        <w:rFonts w:ascii="Symbol" w:hAnsi="Symbol" w:hint="default"/>
+      </w:rPr>
+    </w:lvl>
+    <w:lvl w:ilvl="4" w:tplc="04090003" w:tentative="1">
+      <w:start w:val="1"/>
+      <w:numFmt w:val="bullet"/>
+      <w:lvlText w:val="o"/>
+      <w:lvlJc w:val="left"/>
+      <w:pPr>
+        <w:ind w:left="3600" w:hanging="360"/>
+      </w:pPr>
+      <w:rPr>
+        <w:rFonts w:ascii="Courier New" w:hAnsi="Courier New" w:cs="Courier New" w:hint="default"/>
+      </w:rPr>
+    </w:lvl>
+    <w:lvl w:ilvl="5" w:tplc="04090005" w:tentative="1">
+      <w:start w:val="1"/>
+      <w:numFmt w:val="bullet"/>
+      <w:lvlText w:val=""/>
+      <w:lvlJc w:val="left"/>
+      <w:pPr>
+        <w:ind w:left="4320" w:hanging="360"/>
+      </w:pPr>
+      <w:rPr>
+        <w:rFonts w:ascii="Wingdings" w:hAnsi="Wingdings" w:hint="default"/>
+      </w:rPr>
+    </w:lvl>
+    <w:lvl w:ilvl="6" w:tplc="04090001" w:tentative="1">
+      <w:start w:val="1"/>
+      <w:numFmt w:val="bullet"/>
+      <w:lvlText w:val=""/>
+      <w:lvlJc w:val="left"/>
+      <w:pPr>
+        <w:ind w:left="5040" w:hanging="360"/>
+      </w:pPr>
+      <w:rPr>
+        <w:rFonts w:ascii="Symbol" w:hAnsi="Symbol" w:hint="default"/>
+      </w:rPr>
+    </w:lvl>
+    <w:lvl w:ilvl="7" w:tplc="04090003" w:tentative="1">
+      <w:start w:val="1"/>
+      <w:numFmt w:val="bullet"/>
+      <w:lvlText w:val="o"/>
+      <w:lvlJc w:val="left"/>
+      <w:pPr>
+        <w:ind w:left="5760" w:hanging="360"/>
+      </w:pPr>
+      <w:rPr>
+        <w:rFonts w:ascii="Courier New" w:hAnsi="Courier New" w:cs="Courier New" w:hint="default"/>
+      </w:rPr>
+    </w:lvl>
+    <w:lvl w:ilvl="8" w:tplc="04090005" w:tentative="1">
+      <w:start w:val="1"/>
+      <w:numFmt w:val="bullet"/>
+      <w:lvlText w:val=""/>
+      <w:lvlJc w:val="left"/>
+      <w:pPr>
+        <w:ind w:left="6480" w:hanging="360"/>
+      </w:pPr>
+      <w:rPr>
+        <w:rFonts w:ascii="Wingdings" w:hAnsi="Wingdings" w:hint="default"/>
+      </w:rPr>
+    </w:lvl>
+  </w:abstractNum>
+  <w:abstractNum w:abstractNumId="1" w15:restartNumberingAfterBreak="0">
     <w:nsid w:val="2883562D"/>
     <w:multiLevelType w:val="hybridMultilevel"/>
     <w:tmpl w:val="81341D2C"/>
@@ -455,8 +585,356 @@
       </w:rPr>
     </w:lvl>
   </w:abstractNum>
+  <w:abstractNum w:abstractNumId="2" w15:restartNumberingAfterBreak="0">
+    <w:nsid w:val="354E36A2"/>
+    <w:multiLevelType w:val="hybridMultilevel"/>
+    <w:tmpl w:val="9904DD04"/>
+    <w:lvl w:ilvl="0" w:tplc="4636E916">
+      <w:numFmt w:val="bullet"/>
+      <w:lvlText w:val="-"/>
+      <w:lvlJc w:val="left"/>
+      <w:pPr>
+        <w:ind w:left="720" w:hanging="360"/>
+      </w:pPr>
+      <w:rPr>
+        <w:rFonts w:ascii="Calibri" w:eastAsiaTheme="minorHAnsi" w:hAnsi="Calibri" w:cs="Calibri" w:hint="default"/>
+      </w:rPr>
+    </w:lvl>
+    <w:lvl w:ilvl="1" w:tplc="04090003" w:tentative="1">
+      <w:start w:val="1"/>
+      <w:numFmt w:val="bullet"/>
+      <w:lvlText w:val="o"/>
+      <w:lvlJc w:val="left"/>
+      <w:pPr>
+        <w:ind w:left="1440" w:hanging="360"/>
+      </w:pPr>
+      <w:rPr>
+        <w:rFonts w:ascii="Courier New" w:hAnsi="Courier New" w:cs="Courier New" w:hint="default"/>
+      </w:rPr>
+    </w:lvl>
+    <w:lvl w:ilvl="2" w:tplc="04090005" w:tentative="1">
+      <w:start w:val="1"/>
+      <w:numFmt w:val="bullet"/>
+      <w:lvlText w:val=""/>
+      <w:lvlJc w:val="left"/>
+      <w:pPr>
+        <w:ind w:left="2160" w:hanging="360"/>
+      </w:pPr>
+      <w:rPr>
+        <w:rFonts w:ascii="Wingdings" w:hAnsi="Wingdings" w:hint="default"/>
+      </w:rPr>
+    </w:lvl>
+    <w:lvl w:ilvl="3" w:tplc="04090001" w:tentative="1">
+      <w:start w:val="1"/>
+      <w:numFmt w:val="bullet"/>
+      <w:lvlText w:val=""/>
+      <w:lvlJc w:val="left"/>
+      <w:pPr>
+        <w:ind w:left="2880" w:hanging="360"/>
+      </w:pPr>
+      <w:rPr>
+        <w:rFonts w:ascii="Symbol" w:hAnsi="Symbol" w:hint="default"/>
+      </w:rPr>
+    </w:lvl>
+    <w:lvl w:ilvl="4" w:tplc="04090003" w:tentative="1">
+      <w:start w:val="1"/>
+      <w:numFmt w:val="bullet"/>
+      <w:lvlText w:val="o"/>
+      <w:lvlJc w:val="left"/>
+      <w:pPr>
+        <w:ind w:left="3600" w:hanging="360"/>
+      </w:pPr>
+      <w:rPr>
+        <w:rFonts w:ascii="Courier New" w:hAnsi="Courier New" w:cs="Courier New" w:hint="default"/>
+      </w:rPr>
+    </w:lvl>
+    <w:lvl w:ilvl="5" w:tplc="04090005" w:tentative="1">
+      <w:start w:val="1"/>
+      <w:numFmt w:val="bullet"/>
+      <w:lvlText w:val=""/>
+      <w:lvlJc w:val="left"/>
+      <w:pPr>
+        <w:ind w:left="4320" w:hanging="360"/>
+      </w:pPr>
+      <w:rPr>
+        <w:rFonts w:ascii="Wingdings" w:hAnsi="Wingdings" w:hint="default"/>
+      </w:rPr>
+    </w:lvl>
+    <w:lvl w:ilvl="6" w:tplc="04090001" w:tentative="1">
+      <w:start w:val="1"/>
+      <w:numFmt w:val="bullet"/>
+      <w:lvlText w:val=""/>
+      <w:lvlJc w:val="left"/>
+      <w:pPr>
+        <w:ind w:left="5040" w:hanging="360"/>
+      </w:pPr>
+      <w:rPr>
+        <w:rFonts w:ascii="Symbol" w:hAnsi="Symbol" w:hint="default"/>
+      </w:rPr>
+    </w:lvl>
+    <w:lvl w:ilvl="7" w:tplc="04090003" w:tentative="1">
+      <w:start w:val="1"/>
+      <w:numFmt w:val="bullet"/>
+      <w:lvlText w:val="o"/>
+      <w:lvlJc w:val="left"/>
+      <w:pPr>
+        <w:ind w:left="5760" w:hanging="360"/>
+      </w:pPr>
+      <w:rPr>
+        <w:rFonts w:ascii="Courier New" w:hAnsi="Courier New" w:cs="Courier New" w:hint="default"/>
+      </w:rPr>
+    </w:lvl>
+    <w:lvl w:ilvl="8" w:tplc="04090005" w:tentative="1">
+      <w:start w:val="1"/>
+      <w:numFmt w:val="bullet"/>
+      <w:lvlText w:val=""/>
+      <w:lvlJc w:val="left"/>
+      <w:pPr>
+        <w:ind w:left="6480" w:hanging="360"/>
+      </w:pPr>
+      <w:rPr>
+        <w:rFonts w:ascii="Wingdings" w:hAnsi="Wingdings" w:hint="default"/>
+      </w:rPr>
+    </w:lvl>
+  </w:abstractNum>
+  <w:abstractNum w:abstractNumId="3" w15:restartNumberingAfterBreak="0">
+    <w:nsid w:val="44DA1A32"/>
+    <w:multiLevelType w:val="hybridMultilevel"/>
+    <w:tmpl w:val="E82ED8C6"/>
+    <w:lvl w:ilvl="0" w:tplc="6C823DDE">
+      <w:numFmt w:val="bullet"/>
+      <w:lvlText w:val="-"/>
+      <w:lvlJc w:val="left"/>
+      <w:pPr>
+        <w:ind w:left="720" w:hanging="360"/>
+      </w:pPr>
+      <w:rPr>
+        <w:rFonts w:ascii="Calibri" w:eastAsiaTheme="minorHAnsi" w:hAnsi="Calibri" w:cs="Calibri" w:hint="default"/>
+      </w:rPr>
+    </w:lvl>
+    <w:lvl w:ilvl="1" w:tplc="04090003" w:tentative="1">
+      <w:start w:val="1"/>
+      <w:numFmt w:val="bullet"/>
+      <w:lvlText w:val="o"/>
+      <w:lvlJc w:val="left"/>
+      <w:pPr>
+        <w:ind w:left="1440" w:hanging="360"/>
+      </w:pPr>
+      <w:rPr>
+        <w:rFonts w:ascii="Courier New" w:hAnsi="Courier New" w:cs="Courier New" w:hint="default"/>
+      </w:rPr>
+    </w:lvl>
+    <w:lvl w:ilvl="2" w:tplc="04090005" w:tentative="1">
+      <w:start w:val="1"/>
+      <w:numFmt w:val="bullet"/>
+      <w:lvlText w:val=""/>
+      <w:lvlJc w:val="left"/>
+      <w:pPr>
+        <w:ind w:left="2160" w:hanging="360"/>
+      </w:pPr>
+      <w:rPr>
+        <w:rFonts w:ascii="Wingdings" w:hAnsi="Wingdings" w:hint="default"/>
+      </w:rPr>
+    </w:lvl>
+    <w:lvl w:ilvl="3" w:tplc="04090001" w:tentative="1">
+      <w:start w:val="1"/>
+      <w:numFmt w:val="bullet"/>
+      <w:lvlText w:val=""/>
+      <w:lvlJc w:val="left"/>
+      <w:pPr>
+        <w:ind w:left="2880" w:hanging="360"/>
+      </w:pPr>
+      <w:rPr>
+        <w:rFonts w:ascii="Symbol" w:hAnsi="Symbol" w:hint="default"/>
+      </w:rPr>
+    </w:lvl>
+    <w:lvl w:ilvl="4" w:tplc="04090003" w:tentative="1">
+      <w:start w:val="1"/>
+      <w:numFmt w:val="bullet"/>
+      <w:lvlText w:val="o"/>
+      <w:lvlJc w:val="left"/>
+      <w:pPr>
+        <w:ind w:left="3600" w:hanging="360"/>
+      </w:pPr>
+      <w:rPr>
+        <w:rFonts w:ascii="Courier New" w:hAnsi="Courier New" w:cs="Courier New" w:hint="default"/>
+      </w:rPr>
+    </w:lvl>
+    <w:lvl w:ilvl="5" w:tplc="04090005" w:tentative="1">
+      <w:start w:val="1"/>
+      <w:numFmt w:val="bullet"/>
+      <w:lvlText w:val=""/>
+      <w:lvlJc w:val="left"/>
+      <w:pPr>
+        <w:ind w:left="4320" w:hanging="360"/>
+      </w:pPr>
+      <w:rPr>
+        <w:rFonts w:ascii="Wingdings" w:hAnsi="Wingdings" w:hint="default"/>
+      </w:rPr>
+    </w:lvl>
+    <w:lvl w:ilvl="6" w:tplc="04090001" w:tentative="1">
+      <w:start w:val="1"/>
+      <w:numFmt w:val="bullet"/>
+      <w:lvlText w:val=""/>
+      <w:lvlJc w:val="left"/>
+      <w:pPr>
+        <w:ind w:left="5040" w:hanging="360"/>
+      </w:pPr>
+      <w:rPr>
+        <w:rFonts w:ascii="Symbol" w:hAnsi="Symbol" w:hint="default"/>
+      </w:rPr>
+    </w:lvl>
+    <w:lvl w:ilvl="7" w:tplc="04090003" w:tentative="1">
+      <w:start w:val="1"/>
+      <w:numFmt w:val="bullet"/>
+      <w:lvlText w:val="o"/>
+      <w:lvlJc w:val="left"/>
+      <w:pPr>
+        <w:ind w:left="5760" w:hanging="360"/>
+      </w:pPr>
+      <w:rPr>
+        <w:rFonts w:ascii="Courier New" w:hAnsi="Courier New" w:cs="Courier New" w:hint="default"/>
+      </w:rPr>
+    </w:lvl>
+    <w:lvl w:ilvl="8" w:tplc="04090005" w:tentative="1">
+      <w:start w:val="1"/>
+      <w:numFmt w:val="bullet"/>
+      <w:lvlText w:val=""/>
+      <w:lvlJc w:val="left"/>
+      <w:pPr>
+        <w:ind w:left="6480" w:hanging="360"/>
+      </w:pPr>
+      <w:rPr>
+        <w:rFonts w:ascii="Wingdings" w:hAnsi="Wingdings" w:hint="default"/>
+      </w:rPr>
+    </w:lvl>
+  </w:abstractNum>
+  <w:abstractNum w:abstractNumId="4" w15:restartNumberingAfterBreak="0">
+    <w:nsid w:val="49BD2BB2"/>
+    <w:multiLevelType w:val="hybridMultilevel"/>
+    <w:tmpl w:val="5DA63E6E"/>
+    <w:lvl w:ilvl="0" w:tplc="079C3A98">
+      <w:numFmt w:val="bullet"/>
+      <w:lvlText w:val="-"/>
+      <w:lvlJc w:val="left"/>
+      <w:pPr>
+        <w:ind w:left="720" w:hanging="360"/>
+      </w:pPr>
+      <w:rPr>
+        <w:rFonts w:ascii="Calibri" w:eastAsiaTheme="minorHAnsi" w:hAnsi="Calibri" w:cs="Calibri" w:hint="default"/>
+      </w:rPr>
+    </w:lvl>
+    <w:lvl w:ilvl="1" w:tplc="04090003" w:tentative="1">
+      <w:start w:val="1"/>
+      <w:numFmt w:val="bullet"/>
+      <w:lvlText w:val="o"/>
+      <w:lvlJc w:val="left"/>
+      <w:pPr>
+        <w:ind w:left="1440" w:hanging="360"/>
+      </w:pPr>
+      <w:rPr>
+        <w:rFonts w:ascii="Courier New" w:hAnsi="Courier New" w:cs="Courier New" w:hint="default"/>
+      </w:rPr>
+    </w:lvl>
+    <w:lvl w:ilvl="2" w:tplc="04090005" w:tentative="1">
+      <w:start w:val="1"/>
+      <w:numFmt w:val="bullet"/>
+      <w:lvlText w:val=""/>
+      <w:lvlJc w:val="left"/>
+      <w:pPr>
+        <w:ind w:left="2160" w:hanging="360"/>
+      </w:pPr>
+      <w:rPr>
+        <w:rFonts w:ascii="Wingdings" w:hAnsi="Wingdings" w:hint="default"/>
+      </w:rPr>
+    </w:lvl>
+    <w:lvl w:ilvl="3" w:tplc="04090001" w:tentative="1">
+      <w:start w:val="1"/>
+      <w:numFmt w:val="bullet"/>
+      <w:lvlText w:val=""/>
+      <w:lvlJc w:val="left"/>
+      <w:pPr>
+        <w:ind w:left="2880" w:hanging="360"/>
+      </w:pPr>
+      <w:rPr>
+        <w:rFonts w:ascii="Symbol" w:hAnsi="Symbol" w:hint="default"/>
+      </w:rPr>
+    </w:lvl>
+    <w:lvl w:ilvl="4" w:tplc="04090003" w:tentative="1">
+      <w:start w:val="1"/>
+      <w:numFmt w:val="bullet"/>
+      <w:lvlText w:val="o"/>
+      <w:lvlJc w:val="left"/>
+      <w:pPr>
+        <w:ind w:left="3600" w:hanging="360"/>
+      </w:pPr>
+      <w:rPr>
+        <w:rFonts w:ascii="Courier New" w:hAnsi="Courier New" w:cs="Courier New" w:hint="default"/>
+      </w:rPr>
+    </w:lvl>
+    <w:lvl w:ilvl="5" w:tplc="04090005" w:tentative="1">
+      <w:start w:val="1"/>
+      <w:numFmt w:val="bullet"/>
+      <w:lvlText w:val=""/>
+      <w:lvlJc w:val="left"/>
+      <w:pPr>
+        <w:ind w:left="4320" w:hanging="360"/>
+      </w:pPr>
+      <w:rPr>
+        <w:rFonts w:ascii="Wingdings" w:hAnsi="Wingdings" w:hint="default"/>
+      </w:rPr>
+    </w:lvl>
+    <w:lvl w:ilvl="6" w:tplc="04090001" w:tentative="1">
+      <w:start w:val="1"/>
+      <w:numFmt w:val="bullet"/>
+      <w:lvlText w:val=""/>
+      <w:lvlJc w:val="left"/>
+      <w:pPr>
+        <w:ind w:left="5040" w:hanging="360"/>
+      </w:pPr>
+      <w:rPr>
+        <w:rFonts w:ascii="Symbol" w:hAnsi="Symbol" w:hint="default"/>
+      </w:rPr>
+    </w:lvl>
+    <w:lvl w:ilvl="7" w:tplc="04090003" w:tentative="1">
+      <w:start w:val="1"/>
+      <w:numFmt w:val="bullet"/>
+      <w:lvlText w:val="o"/>
+      <w:lvlJc w:val="left"/>
+      <w:pPr>
+        <w:ind w:left="5760" w:hanging="360"/>
+      </w:pPr>
+      <w:rPr>
+        <w:rFonts w:ascii="Courier New" w:hAnsi="Courier New" w:cs="Courier New" w:hint="default"/>
+      </w:rPr>
+    </w:lvl>
+    <w:lvl w:ilvl="8" w:tplc="04090005" w:tentative="1">
+      <w:start w:val="1"/>
+      <w:numFmt w:val="bullet"/>
+      <w:lvlText w:val=""/>
+      <w:lvlJc w:val="left"/>
+      <w:pPr>
+        <w:ind w:left="6480" w:hanging="360"/>
+      </w:pPr>
+      <w:rPr>
+        <w:rFonts w:ascii="Wingdings" w:hAnsi="Wingdings" w:hint="default"/>
+      </w:rPr>
+    </w:lvl>
+  </w:abstractNum>
   <w:num w:numId="1" w16cid:durableId="1677002987">
+    <w:abstractNumId w:val="1"/>
+  </w:num>
+  <w:num w:numId="2" w16cid:durableId="329866463">
     <w:abstractNumId w:val="0"/>
+  </w:num>
+  <w:num w:numId="3" w16cid:durableId="191648600">
+    <w:abstractNumId w:val="2"/>
+  </w:num>
+  <w:num w:numId="4" w16cid:durableId="1578902711">
+    <w:abstractNumId w:val="3"/>
+  </w:num>
+  <w:num w:numId="5" w16cid:durableId="217517586">
+    <w:abstractNumId w:val="4"/>
   </w:num>
 </w:numbering>
 </file>

</xml_diff>